<commit_message>
edit link pick roles page
</commit_message>
<xml_diff>
--- a/Figma.docx
+++ b/Figma.docx
@@ -3,27 +3,28 @@
 <w:document xmlns:wpc="http://schemas.microsoft.com/office/word/2010/wordprocessingCanvas" xmlns:cx="http://schemas.microsoft.com/office/drawing/2014/chartex" xmlns:cx1="http://schemas.microsoft.com/office/drawing/2015/9/8/chartex" xmlns:cx2="http://schemas.microsoft.com/office/drawing/2015/10/21/chartex" xmlns:cx3="http://schemas.microsoft.com/office/drawing/2016/5/9/chartex" xmlns:cx4="http://schemas.microsoft.com/office/drawing/2016/5/10/chartex" xmlns:cx5="http://schemas.microsoft.com/office/drawing/2016/5/11/chartex" xmlns:cx6="http://schemas.microsoft.com/office/drawing/2016/5/12/chartex" xmlns:cx7="http://schemas.microsoft.com/office/drawing/2016/5/13/chartex" xmlns:cx8="http://schemas.microsoft.com/office/drawing/2016/5/14/chartex" xmlns:mc="http://schemas.openxmlformats.org/markup-compatibility/2006" xmlns:aink="http://schemas.microsoft.com/office/drawing/2016/ink" xmlns:am3d="http://schemas.microsoft.com/office/drawing/2017/model3d" xmlns:o="urn:schemas-microsoft-com:office:office" xmlns:oel="http://schemas.microsoft.com/office/2019/extlst" xmlns:r="http://schemas.openxmlformats.org/officeDocument/2006/relationships" xmlns:m="http://schemas.openxmlformats.org/officeDocument/2006/math" xmlns:v="urn:schemas-microsoft-com:vml" xmlns:wp14="http://schemas.microsoft.com/office/word/2010/wordprocessingDrawing" xmlns:wp="http://schemas.openxmlformats.org/drawingml/2006/wordprocessingDrawing" xmlns:w10="urn:schemas-microsoft-com:office:word" xmlns:w="http://schemas.openxmlformats.org/wordprocessingml/2006/main" xmlns:w14="http://schemas.microsoft.com/office/word/2010/wordml" xmlns:w15="http://schemas.microsoft.com/office/word/2012/wordml" xmlns:w16cex="http://schemas.microsoft.com/office/word/2018/wordml/cex" xmlns:w16cid="http://schemas.microsoft.com/office/word/2016/wordml/cid" xmlns:w16="http://schemas.microsoft.com/office/word/2018/wordml" xmlns:w16du="http://schemas.microsoft.com/office/word/2023/wordml/word16du" xmlns:w16sdtdh="http://schemas.microsoft.com/office/word/2020/wordml/sdtdatahash" xmlns:w16se="http://schemas.microsoft.com/office/word/2015/wordml/symex" xmlns:wpg="http://schemas.microsoft.com/office/word/2010/wordprocessingGroup" xmlns:wpi="http://schemas.microsoft.com/office/word/2010/wordprocessingInk" xmlns:wne="http://schemas.microsoft.com/office/word/2006/wordml" xmlns:wps="http://schemas.microsoft.com/office/word/2010/wordprocessingShape" mc:Ignorable="w14 w15 w16se w16cid w16 w16cex w16sdtdh wp14">
   <w:body>
     <w:p>
-      <w:pPr>
-        <w:pStyle w:val="ListParagraph"/>
-        <w:numPr>
-          <w:ilvl w:val="0"/>
-          <w:numId w:val="1"/>
-        </w:numPr>
-      </w:pPr>
       <w:r>
-        <w:t xml:space="preserve">Link </w:t>
-      </w:r>
-      <w:proofErr w:type="gramStart"/>
-      <w:r>
-        <w:t>Figma :</w:t>
-      </w:r>
-      <w:proofErr w:type="gramEnd"/>
-      <w:r>
-        <w:t xml:space="preserve"> </w:t>
+        <w:t>-</w:t>
       </w:r>
       <w:r>
-        <w:t>https://www.figma.com/proto/GMSemClx2ZhfbAwdJLLeHg/Eyes-Up?node-id=4-3&amp;scaling=min-zoom&amp;page-id=0%3A1</w:t>
+        <w:t xml:space="preserve">Link Figma: </w:t>
       </w:r>
+      <w:hyperlink r:id="rId5" w:history="1">
+        <w:r>
+          <w:rPr>
+            <w:rStyle w:val="Hyperlink"/>
+          </w:rPr>
+          <w:t xml:space="preserve">link </w:t>
+        </w:r>
+        <w:proofErr w:type="spellStart"/>
+        <w:r>
+          <w:rPr>
+            <w:rStyle w:val="Hyperlink"/>
+          </w:rPr>
+          <w:t>figma</w:t>
+        </w:r>
+        <w:proofErr w:type="spellEnd"/>
+      </w:hyperlink>
     </w:p>
     <w:sectPr>
       <w:pgSz w:w="12240" w:h="15840"/>
@@ -594,6 +595,29 @@
       <w:contextualSpacing/>
     </w:pPr>
   </w:style>
+  <w:style w:type="character" w:styleId="Hyperlink">
+    <w:name w:val="Hyperlink"/>
+    <w:basedOn w:val="DefaultParagraphFont"/>
+    <w:uiPriority w:val="99"/>
+    <w:unhideWhenUsed/>
+    <w:rsid w:val="00A63770"/>
+    <w:rPr>
+      <w:color w:val="0563C1" w:themeColor="hyperlink"/>
+      <w:u w:val="single"/>
+    </w:rPr>
+  </w:style>
+  <w:style w:type="character" w:styleId="UnresolvedMention">
+    <w:name w:val="Unresolved Mention"/>
+    <w:basedOn w:val="DefaultParagraphFont"/>
+    <w:uiPriority w:val="99"/>
+    <w:semiHidden/>
+    <w:unhideWhenUsed/>
+    <w:rsid w:val="00A63770"/>
+    <w:rPr>
+      <w:color w:val="605E5C"/>
+      <w:shd w:val="clear" w:color="auto" w:fill="E1DFDD"/>
+    </w:rPr>
+  </w:style>
 </w:styles>
 </file>
 

</xml_diff>

<commit_message>
penambahan disabled home page
</commit_message>
<xml_diff>
--- a/Figma.docx
+++ b/Figma.docx
@@ -14,16 +14,26 @@
           <w:rPr>
             <w:rStyle w:val="Hyperlink"/>
           </w:rPr>
-          <w:t xml:space="preserve">link </w:t>
+          <w:t>link fi</w:t>
         </w:r>
-        <w:proofErr w:type="spellStart"/>
         <w:r>
           <w:rPr>
             <w:rStyle w:val="Hyperlink"/>
           </w:rPr>
-          <w:t>figma</w:t>
+          <w:t>g</w:t>
         </w:r>
-        <w:proofErr w:type="spellEnd"/>
+        <w:r>
+          <w:rPr>
+            <w:rStyle w:val="Hyperlink"/>
+          </w:rPr>
+          <w:t>m</w:t>
+        </w:r>
+        <w:r>
+          <w:rPr>
+            <w:rStyle w:val="Hyperlink"/>
+          </w:rPr>
+          <w:t>a</w:t>
+        </w:r>
       </w:hyperlink>
     </w:p>
     <w:sectPr>
@@ -618,6 +628,18 @@
       <w:shd w:val="clear" w:color="auto" w:fill="E1DFDD"/>
     </w:rPr>
   </w:style>
+  <w:style w:type="character" w:styleId="FollowedHyperlink">
+    <w:name w:val="FollowedHyperlink"/>
+    <w:basedOn w:val="DefaultParagraphFont"/>
+    <w:uiPriority w:val="99"/>
+    <w:semiHidden/>
+    <w:unhideWhenUsed/>
+    <w:rsid w:val="003F1E14"/>
+    <w:rPr>
+      <w:color w:val="954F72" w:themeColor="followedHyperlink"/>
+      <w:u w:val="single"/>
+    </w:rPr>
+  </w:style>
 </w:styles>
 </file>
 

</xml_diff>

<commit_message>
penambahakan video call page (tunanetra)
</commit_message>
<xml_diff>
--- a/Figma.docx
+++ b/Figma.docx
@@ -7,33 +7,26 @@
         <w:t>-</w:t>
       </w:r>
       <w:r>
-        <w:t xml:space="preserve">Link Figma: </w:t>
+        <w:t>Link Figma:</w:t>
+      </w:r>
+      <w:r>
+        <w:t xml:space="preserve"> </w:t>
       </w:r>
       <w:hyperlink r:id="rId5" w:history="1">
         <w:r>
           <w:rPr>
             <w:rStyle w:val="Hyperlink"/>
           </w:rPr>
-          <w:t>link fi</w:t>
+          <w:t xml:space="preserve">link </w:t>
         </w:r>
+        <w:proofErr w:type="spellStart"/>
         <w:r>
           <w:rPr>
             <w:rStyle w:val="Hyperlink"/>
           </w:rPr>
-          <w:t>g</w:t>
+          <w:t>figma</w:t>
         </w:r>
-        <w:r>
-          <w:rPr>
-            <w:rStyle w:val="Hyperlink"/>
-          </w:rPr>
-          <w:t>m</w:t>
-        </w:r>
-        <w:r>
-          <w:rPr>
-            <w:rStyle w:val="Hyperlink"/>
-          </w:rPr>
-          <w:t>a</w:t>
-        </w:r>
+        <w:proofErr w:type="spellEnd"/>
       </w:hyperlink>
     </w:p>
     <w:sectPr>

</xml_diff>

<commit_message>
penambahan video call page (tunanetra)
</commit_message>
<xml_diff>
--- a/Figma.docx
+++ b/Figma.docx
@@ -17,16 +17,8 @@
           <w:rPr>
             <w:rStyle w:val="Hyperlink"/>
           </w:rPr>
-          <w:t xml:space="preserve">link </w:t>
+          <w:t>link</w:t>
         </w:r>
-        <w:proofErr w:type="spellStart"/>
-        <w:r>
-          <w:rPr>
-            <w:rStyle w:val="Hyperlink"/>
-          </w:rPr>
-          <w:t>figma</w:t>
-        </w:r>
-        <w:proofErr w:type="spellEnd"/>
       </w:hyperlink>
     </w:p>
     <w:sectPr>

</xml_diff>

<commit_message>
penambahan volunteer home page
</commit_message>
<xml_diff>
--- a/Figma.docx
+++ b/Figma.docx
@@ -17,7 +17,19 @@
           <w:rPr>
             <w:rStyle w:val="Hyperlink"/>
           </w:rPr>
-          <w:t>link</w:t>
+          <w:t>link fig</w:t>
+        </w:r>
+        <w:r>
+          <w:rPr>
+            <w:rStyle w:val="Hyperlink"/>
+          </w:rPr>
+          <w:t>m</w:t>
+        </w:r>
+        <w:r>
+          <w:rPr>
+            <w:rStyle w:val="Hyperlink"/>
+          </w:rPr>
+          <w:t>a</w:t>
         </w:r>
       </w:hyperlink>
     </w:p>

</xml_diff>

<commit_message>
penambahan page video call (volunteer)
</commit_message>
<xml_diff>
--- a/Figma.docx
+++ b/Figma.docx
@@ -17,20 +17,16 @@
           <w:rPr>
             <w:rStyle w:val="Hyperlink"/>
           </w:rPr>
-          <w:t>link fig</w:t>
+          <w:t xml:space="preserve">link </w:t>
         </w:r>
+        <w:proofErr w:type="spellStart"/>
         <w:r>
           <w:rPr>
             <w:rStyle w:val="Hyperlink"/>
           </w:rPr>
-          <w:t>m</w:t>
+          <w:t>figmanya</w:t>
         </w:r>
-        <w:r>
-          <w:rPr>
-            <w:rStyle w:val="Hyperlink"/>
-          </w:rPr>
-          <w:t>a</w:t>
-        </w:r>
+        <w:proofErr w:type="spellEnd"/>
       </w:hyperlink>
     </w:p>
     <w:sectPr>

</xml_diff>

<commit_message>
Tambah fitur edit profile pada halaman setting
</commit_message>
<xml_diff>
--- a/Figma.docx
+++ b/Figma.docx
@@ -3,6 +3,12 @@
 <w:document xmlns:wpc="http://schemas.microsoft.com/office/word/2010/wordprocessingCanvas" xmlns:cx="http://schemas.microsoft.com/office/drawing/2014/chartex" xmlns:cx1="http://schemas.microsoft.com/office/drawing/2015/9/8/chartex" xmlns:cx2="http://schemas.microsoft.com/office/drawing/2015/10/21/chartex" xmlns:cx3="http://schemas.microsoft.com/office/drawing/2016/5/9/chartex" xmlns:cx4="http://schemas.microsoft.com/office/drawing/2016/5/10/chartex" xmlns:cx5="http://schemas.microsoft.com/office/drawing/2016/5/11/chartex" xmlns:cx6="http://schemas.microsoft.com/office/drawing/2016/5/12/chartex" xmlns:cx7="http://schemas.microsoft.com/office/drawing/2016/5/13/chartex" xmlns:cx8="http://schemas.microsoft.com/office/drawing/2016/5/14/chartex" xmlns:mc="http://schemas.openxmlformats.org/markup-compatibility/2006" xmlns:aink="http://schemas.microsoft.com/office/drawing/2016/ink" xmlns:am3d="http://schemas.microsoft.com/office/drawing/2017/model3d" xmlns:o="urn:schemas-microsoft-com:office:office" xmlns:oel="http://schemas.microsoft.com/office/2019/extlst" xmlns:r="http://schemas.openxmlformats.org/officeDocument/2006/relationships" xmlns:m="http://schemas.openxmlformats.org/officeDocument/2006/math" xmlns:v="urn:schemas-microsoft-com:vml" xmlns:wp14="http://schemas.microsoft.com/office/word/2010/wordprocessingDrawing" xmlns:wp="http://schemas.openxmlformats.org/drawingml/2006/wordprocessingDrawing" xmlns:w10="urn:schemas-microsoft-com:office:word" xmlns:w="http://schemas.openxmlformats.org/wordprocessingml/2006/main" xmlns:w14="http://schemas.microsoft.com/office/word/2010/wordml" xmlns:w15="http://schemas.microsoft.com/office/word/2012/wordml" xmlns:w16cex="http://schemas.microsoft.com/office/word/2018/wordml/cex" xmlns:w16cid="http://schemas.microsoft.com/office/word/2016/wordml/cid" xmlns:w16="http://schemas.microsoft.com/office/word/2018/wordml" xmlns:w16du="http://schemas.microsoft.com/office/word/2023/wordml/word16du" xmlns:w16sdtdh="http://schemas.microsoft.com/office/word/2020/wordml/sdtdatahash" xmlns:w16se="http://schemas.microsoft.com/office/word/2015/wordml/symex" xmlns:wpg="http://schemas.microsoft.com/office/word/2010/wordprocessingGroup" xmlns:wpi="http://schemas.microsoft.com/office/word/2010/wordprocessingInk" xmlns:wne="http://schemas.microsoft.com/office/word/2006/wordml" xmlns:wps="http://schemas.microsoft.com/office/word/2010/wordprocessingShape" mc:Ignorable="w14 w15 w16se w16cid w16 w16cex w16sdtdh wp14">
   <w:body>
     <w:p>
+      <w:pPr>
+        <w:rPr>
+          <w:color w:val="0563C1" w:themeColor="hyperlink"/>
+          <w:u w:val="single"/>
+        </w:rPr>
+      </w:pPr>
       <w:r>
         <w:t>-</w:t>
       </w:r>
@@ -17,19 +23,7 @@
           <w:rPr>
             <w:rStyle w:val="Hyperlink"/>
           </w:rPr>
-          <w:t>Link Ag</w:t>
-        </w:r>
-        <w:r>
-          <w:rPr>
-            <w:rStyle w:val="Hyperlink"/>
-          </w:rPr>
-          <w:t>i</w:t>
-        </w:r>
-        <w:r>
-          <w:rPr>
-            <w:rStyle w:val="Hyperlink"/>
-          </w:rPr>
-          <w:t>le</w:t>
+          <w:t>Link Agile</w:t>
         </w:r>
       </w:hyperlink>
     </w:p>

</xml_diff>

<commit_message>
Tambah fitur change language pada halaman setting
</commit_message>
<xml_diff>
--- a/Figma.docx
+++ b/Figma.docx
@@ -5,8 +5,7 @@
     <w:p>
       <w:pPr>
         <w:rPr>
-          <w:color w:val="0563C1" w:themeColor="hyperlink"/>
-          <w:u w:val="single"/>
+          <w:rStyle w:val="Hyperlink"/>
         </w:rPr>
       </w:pPr>
       <w:r>
@@ -26,6 +25,14 @@
           <w:t>Link Agile</w:t>
         </w:r>
       </w:hyperlink>
+    </w:p>
+    <w:p>
+      <w:pPr>
+        <w:rPr>
+          <w:color w:val="0563C1" w:themeColor="hyperlink"/>
+          <w:u w:val="single"/>
+        </w:rPr>
+      </w:pPr>
     </w:p>
     <w:sectPr>
       <w:pgSz w:w="12240" w:h="15840"/>

</xml_diff>